<commit_message>
trajectory point mode position loop PID is split into X and Y, and another set of PID configuration is added
</commit_message>
<xml_diff>
--- a/Document/USV数据协议V3.3.docx
+++ b/Document/USV数据协议V3.3.docx
@@ -1,6 +1,6 @@
 
 <file path=word/document.xml><?xml version="1.0" encoding="utf-8"?>
-<w:document xmlns:wpc="http://schemas.microsoft.com/office/word/2010/wordprocessingCanvas" xmlns:cx="http://schemas.microsoft.com/office/drawing/2014/chartex" xmlns:cx1="http://schemas.microsoft.com/office/drawing/2015/9/8/chartex" xmlns:cx2="http://schemas.microsoft.com/office/drawing/2015/10/21/chartex" xmlns:cx3="http://schemas.microsoft.com/office/drawing/2016/5/9/chartex" xmlns:cx4="http://schemas.microsoft.com/office/drawing/2016/5/10/chartex" xmlns:cx5="http://schemas.microsoft.com/office/drawing/2016/5/11/chartex" xmlns:cx6="http://schemas.microsoft.com/office/drawing/2016/5/12/chartex" xmlns:cx7="http://schemas.microsoft.com/office/drawing/2016/5/13/chartex" xmlns:cx8="http://schemas.microsoft.com/office/drawing/2016/5/14/chartex" xmlns:mc="http://schemas.openxmlformats.org/markup-compatibility/2006" xmlns:aink="http://schemas.microsoft.com/office/drawing/2016/ink" xmlns:am3d="http://schemas.microsoft.com/office/drawing/2017/model3d" xmlns:o="urn:schemas-microsoft-com:office:office" xmlns:oel="http://schemas.microsoft.com/office/2019/extlst" xmlns:r="http://schemas.openxmlformats.org/officeDocument/2006/relationships" xmlns:m="http://schemas.openxmlformats.org/officeDocument/2006/math" xmlns:v="urn:schemas-microsoft-com:vml" xmlns:wp14="http://schemas.microsoft.com/office/word/2010/wordprocessingDrawing" xmlns:wp="http://schemas.openxmlformats.org/drawingml/2006/wordprocessingDrawing" xmlns:w10="urn:schemas-microsoft-com:office:word" xmlns:w="http://schemas.openxmlformats.org/wordprocessingml/2006/main" xmlns:w14="http://schemas.microsoft.com/office/word/2010/wordml" xmlns:w15="http://schemas.microsoft.com/office/word/2012/wordml" xmlns:w16cex="http://schemas.microsoft.com/office/word/2018/wordml/cex" xmlns:w16cid="http://schemas.microsoft.com/office/word/2016/wordml/cid" xmlns:w16="http://schemas.microsoft.com/office/word/2018/wordml" xmlns:w16sdtdh="http://schemas.microsoft.com/office/word/2020/wordml/sdtdatahash" xmlns:w16se="http://schemas.microsoft.com/office/word/2015/wordml/symex" xmlns:wpg="http://schemas.microsoft.com/office/word/2010/wordprocessingGroup" xmlns:wpi="http://schemas.microsoft.com/office/word/2010/wordprocessingInk" xmlns:wne="http://schemas.microsoft.com/office/word/2006/wordml" xmlns:wps="http://schemas.microsoft.com/office/word/2010/wordprocessingShape" mc:Ignorable="w14 w15 w16se w16cid w16 w16cex w16sdtdh wp14">
+<w:document xmlns:wpc="http://schemas.microsoft.com/office/word/2010/wordprocessingCanvas" xmlns:cx="http://schemas.microsoft.com/office/drawing/2014/chartex" xmlns:cx1="http://schemas.microsoft.com/office/drawing/2015/9/8/chartex" xmlns:cx2="http://schemas.microsoft.com/office/drawing/2015/10/21/chartex" xmlns:cx3="http://schemas.microsoft.com/office/drawing/2016/5/9/chartex" xmlns:cx4="http://schemas.microsoft.com/office/drawing/2016/5/10/chartex" xmlns:cx5="http://schemas.microsoft.com/office/drawing/2016/5/11/chartex" xmlns:cx6="http://schemas.microsoft.com/office/drawing/2016/5/12/chartex" xmlns:cx7="http://schemas.microsoft.com/office/drawing/2016/5/13/chartex" xmlns:cx8="http://schemas.microsoft.com/office/drawing/2016/5/14/chartex" xmlns:mc="http://schemas.openxmlformats.org/markup-compatibility/2006" xmlns:aink="http://schemas.microsoft.com/office/drawing/2016/ink" xmlns:am3d="http://schemas.microsoft.com/office/drawing/2017/model3d" xmlns:o="urn:schemas-microsoft-com:office:office" xmlns:r="http://schemas.openxmlformats.org/officeDocument/2006/relationships" xmlns:m="http://schemas.openxmlformats.org/officeDocument/2006/math" xmlns:v="urn:schemas-microsoft-com:vml" xmlns:wp14="http://schemas.microsoft.com/office/word/2010/wordprocessingDrawing" xmlns:wp="http://schemas.openxmlformats.org/drawingml/2006/wordprocessingDrawing" xmlns:w10="urn:schemas-microsoft-com:office:word" xmlns:w="http://schemas.openxmlformats.org/wordprocessingml/2006/main" xmlns:w14="http://schemas.microsoft.com/office/word/2010/wordml" xmlns:w15="http://schemas.microsoft.com/office/word/2012/wordml" xmlns:w16cex="http://schemas.microsoft.com/office/word/2018/wordml/cex" xmlns:w16cid="http://schemas.microsoft.com/office/word/2016/wordml/cid" xmlns:w16="http://schemas.microsoft.com/office/word/2018/wordml" xmlns:w16sdtdh="http://schemas.microsoft.com/office/word/2020/wordml/sdtdatahash" xmlns:w16se="http://schemas.microsoft.com/office/word/2015/wordml/symex" xmlns:wpg="http://schemas.microsoft.com/office/word/2010/wordprocessingGroup" xmlns:wpi="http://schemas.microsoft.com/office/word/2010/wordprocessingInk" xmlns:wne="http://schemas.microsoft.com/office/word/2006/wordml" xmlns:wps="http://schemas.microsoft.com/office/word/2010/wordprocessingShape" mc:Ignorable="w14 w15 w16se w16cid w16 w16cex w16sdtdh wp14">
   <w:body>
     <w:p>
       <w:pPr>
@@ -1076,10 +1076,10 @@
             <v:path o:extrusionok="f" gradientshapeok="t" o:connecttype="rect"/>
             <o:lock v:ext="edit" aspectratio="t"/>
           </v:shapetype>
-          <v:shape id="_x0000_i1025" type="#_x0000_t75" style="width:380.5pt;height:24pt" o:ole="">
+          <v:shape id="_x0000_i1025" type="#_x0000_t75" style="width:380.65pt;height:23.8pt" o:ole="">
             <v:imagedata r:id="rId8" o:title=""/>
           </v:shape>
-          <o:OLEObject Type="Embed" ProgID="Equation.DSMT4" ShapeID="_x0000_i1025" DrawAspect="Content" ObjectID="_1727942045" r:id="rId9"/>
+          <o:OLEObject Type="Embed" ProgID="Equation.DSMT4" ShapeID="_x0000_i1025" DrawAspect="Content" ObjectID="_1732090985" r:id="rId9"/>
         </w:object>
       </w:r>
     </w:p>
@@ -1305,10 +1305,10 @@
           <w:position w:val="-16"/>
         </w:rPr>
         <w:object w:dxaOrig="3180" w:dyaOrig="440" w14:anchorId="3AEBD857">
-          <v:shape id="_x0000_i1026" type="#_x0000_t75" style="width:162pt;height:24pt" o:ole="">
+          <v:shape id="_x0000_i1026" type="#_x0000_t75" style="width:162.15pt;height:23.8pt" o:ole="">
             <v:imagedata r:id="rId10" o:title=""/>
           </v:shape>
-          <o:OLEObject Type="Embed" ProgID="Equation.DSMT4" ShapeID="_x0000_i1026" DrawAspect="Content" ObjectID="_1727942046" r:id="rId11"/>
+          <o:OLEObject Type="Embed" ProgID="Equation.DSMT4" ShapeID="_x0000_i1026" DrawAspect="Content" ObjectID="_1732090986" r:id="rId11"/>
         </w:object>
       </w:r>
       <w:bookmarkEnd w:id="4"/>
@@ -4698,6 +4698,9 @@
             <w:r>
               <w:t>6</w:t>
             </w:r>
+            <w:r>
+              <w:t>-&gt;58</w:t>
+            </w:r>
           </w:p>
         </w:tc>
       </w:tr>
@@ -5865,6 +5868,378 @@
           <w:p>
             <w:pPr>
               <w:cnfStyle w:val="000000100000" w:firstRow="0" w:lastRow="0" w:firstColumn="0" w:lastColumn="0" w:oddVBand="0" w:evenVBand="0" w:oddHBand="1" w:evenHBand="0" w:firstRowFirstColumn="0" w:firstRowLastColumn="0" w:lastRowFirstColumn="0" w:lastRowLastColumn="0"/>
+            </w:pPr>
+            <w:r>
+              <w:rPr>
+                <w:rFonts w:hint="eastAsia"/>
+              </w:rPr>
+              <w:t>位置D</w:t>
+            </w:r>
+          </w:p>
+        </w:tc>
+      </w:tr>
+      <w:tr>
+        <w:tc>
+          <w:tcPr>
+            <w:cnfStyle w:val="001000000000" w:firstRow="0" w:lastRow="0" w:firstColumn="1" w:lastColumn="0" w:oddVBand="0" w:evenVBand="0" w:oddHBand="0" w:evenHBand="0" w:firstRowFirstColumn="0" w:firstRowLastColumn="0" w:lastRowFirstColumn="0" w:lastRowLastColumn="0"/>
+            <w:tcW w:w="850" w:type="dxa"/>
+            <w:vAlign w:val="center"/>
+          </w:tcPr>
+          <w:p>
+            <w:pPr>
+              <w:jc w:val="center"/>
+            </w:pPr>
+            <w:r>
+              <w:rPr>
+                <w:rFonts w:hint="eastAsia"/>
+              </w:rPr>
+              <w:t>4</w:t>
+            </w:r>
+            <w:r>
+              <w:t>6</w:t>
+            </w:r>
+          </w:p>
+        </w:tc>
+        <w:tc>
+          <w:tcPr>
+            <w:tcW w:w="2268" w:type="dxa"/>
+            <w:vAlign w:val="center"/>
+          </w:tcPr>
+          <w:p>
+            <w:pPr>
+              <w:jc w:val="center"/>
+              <w:cnfStyle w:val="000000000000" w:firstRow="0" w:lastRow="0" w:firstColumn="0" w:lastColumn="0" w:oddVBand="0" w:evenVBand="0" w:oddHBand="0" w:evenHBand="0" w:firstRowFirstColumn="0" w:firstRowLastColumn="0" w:lastRowFirstColumn="0" w:lastRowLastColumn="0"/>
+              <w:rPr>
+                <w:b/>
+                <w:bCs/>
+              </w:rPr>
+            </w:pPr>
+            <w:r>
+              <w:rPr>
+                <w:b/>
+                <w:bCs/>
+              </w:rPr>
+              <w:t>P</w:t>
+            </w:r>
+            <w:r>
+              <w:rPr>
+                <w:rFonts w:hint="eastAsia"/>
+                <w:b/>
+                <w:bCs/>
+              </w:rPr>
+              <w:t>o</w:t>
+            </w:r>
+            <w:r>
+              <w:rPr>
+                <w:b/>
+                <w:bCs/>
+              </w:rPr>
+              <w:t>sition</w:t>
+            </w:r>
+            <w:r>
+              <w:rPr>
+                <w:b/>
+                <w:bCs/>
+              </w:rPr>
+              <w:t>P</w:t>
+            </w:r>
+            <w:r>
+              <w:rPr>
+                <w:b/>
+                <w:bCs/>
+              </w:rPr>
+              <w:t>2</w:t>
+            </w:r>
+          </w:p>
+        </w:tc>
+        <w:tc>
+          <w:tcPr>
+            <w:tcW w:w="794" w:type="dxa"/>
+            <w:vAlign w:val="center"/>
+          </w:tcPr>
+          <w:p>
+            <w:pPr>
+              <w:jc w:val="center"/>
+              <w:cnfStyle w:val="000000000000" w:firstRow="0" w:lastRow="0" w:firstColumn="0" w:lastColumn="0" w:oddVBand="0" w:evenVBand="0" w:oddHBand="0" w:evenHBand="0" w:firstRowFirstColumn="0" w:firstRowLastColumn="0" w:lastRowFirstColumn="0" w:lastRowLastColumn="0"/>
+            </w:pPr>
+            <w:r>
+              <w:t>fp32</w:t>
+            </w:r>
+          </w:p>
+        </w:tc>
+        <w:tc>
+          <w:tcPr>
+            <w:tcW w:w="850" w:type="dxa"/>
+            <w:vAlign w:val="center"/>
+          </w:tcPr>
+          <w:p>
+            <w:pPr>
+              <w:jc w:val="center"/>
+              <w:cnfStyle w:val="000000000000" w:firstRow="0" w:lastRow="0" w:firstColumn="0" w:lastColumn="0" w:oddVBand="0" w:evenVBand="0" w:oddHBand="0" w:evenHBand="0" w:firstRowFirstColumn="0" w:firstRowLastColumn="0" w:lastRowFirstColumn="0" w:lastRowLastColumn="0"/>
+            </w:pPr>
+          </w:p>
+        </w:tc>
+        <w:tc>
+          <w:tcPr>
+            <w:tcW w:w="3532" w:type="dxa"/>
+            <w:vAlign w:val="center"/>
+          </w:tcPr>
+          <w:p>
+            <w:pPr>
+              <w:cnfStyle w:val="000000000000" w:firstRow="0" w:lastRow="0" w:firstColumn="0" w:lastColumn="0" w:oddVBand="0" w:evenVBand="0" w:oddHBand="0" w:evenHBand="0" w:firstRowFirstColumn="0" w:firstRowLastColumn="0" w:lastRowFirstColumn="0" w:lastRowLastColumn="0"/>
+              <w:rPr>
+                <w:rFonts w:hint="eastAsia"/>
+              </w:rPr>
+            </w:pPr>
+            <w:r>
+              <w:rPr>
+                <w:rFonts w:hint="eastAsia"/>
+              </w:rPr>
+              <w:t>位置</w:t>
+            </w:r>
+            <w:r>
+              <w:t>P</w:t>
+            </w:r>
+          </w:p>
+        </w:tc>
+      </w:tr>
+      <w:tr>
+        <w:trPr>
+          <w:cnfStyle w:val="000000100000" w:firstRow="0" w:lastRow="0" w:firstColumn="0" w:lastColumn="0" w:oddVBand="0" w:evenVBand="0" w:oddHBand="1" w:evenHBand="0" w:firstRowFirstColumn="0" w:firstRowLastColumn="0" w:lastRowFirstColumn="0" w:lastRowLastColumn="0"/>
+        </w:trPr>
+        <w:tc>
+          <w:tcPr>
+            <w:cnfStyle w:val="001000000000" w:firstRow="0" w:lastRow="0" w:firstColumn="1" w:lastColumn="0" w:oddVBand="0" w:evenVBand="0" w:oddHBand="0" w:evenHBand="0" w:firstRowFirstColumn="0" w:firstRowLastColumn="0" w:lastRowFirstColumn="0" w:lastRowLastColumn="0"/>
+            <w:tcW w:w="850" w:type="dxa"/>
+            <w:vAlign w:val="center"/>
+          </w:tcPr>
+          <w:p>
+            <w:pPr>
+              <w:jc w:val="center"/>
+            </w:pPr>
+            <w:r>
+              <w:rPr>
+                <w:rFonts w:hint="eastAsia"/>
+              </w:rPr>
+              <w:t>5</w:t>
+            </w:r>
+            <w:r>
+              <w:t>0</w:t>
+            </w:r>
+          </w:p>
+        </w:tc>
+        <w:tc>
+          <w:tcPr>
+            <w:tcW w:w="2268" w:type="dxa"/>
+            <w:vAlign w:val="center"/>
+          </w:tcPr>
+          <w:p>
+            <w:pPr>
+              <w:jc w:val="center"/>
+              <w:cnfStyle w:val="000000100000" w:firstRow="0" w:lastRow="0" w:firstColumn="0" w:lastColumn="0" w:oddVBand="0" w:evenVBand="0" w:oddHBand="1" w:evenHBand="0" w:firstRowFirstColumn="0" w:firstRowLastColumn="0" w:lastRowFirstColumn="0" w:lastRowLastColumn="0"/>
+              <w:rPr>
+                <w:b/>
+                <w:bCs/>
+              </w:rPr>
+            </w:pPr>
+            <w:r>
+              <w:rPr>
+                <w:b/>
+                <w:bCs/>
+              </w:rPr>
+              <w:t>P</w:t>
+            </w:r>
+            <w:r>
+              <w:rPr>
+                <w:rFonts w:hint="eastAsia"/>
+                <w:b/>
+                <w:bCs/>
+              </w:rPr>
+              <w:t>o</w:t>
+            </w:r>
+            <w:r>
+              <w:rPr>
+                <w:b/>
+                <w:bCs/>
+              </w:rPr>
+              <w:t>sition</w:t>
+            </w:r>
+            <w:r>
+              <w:rPr>
+                <w:b/>
+                <w:bCs/>
+              </w:rPr>
+              <w:t>I</w:t>
+            </w:r>
+            <w:r>
+              <w:rPr>
+                <w:b/>
+                <w:bCs/>
+              </w:rPr>
+              <w:t>2</w:t>
+            </w:r>
+          </w:p>
+        </w:tc>
+        <w:tc>
+          <w:tcPr>
+            <w:tcW w:w="794" w:type="dxa"/>
+            <w:vAlign w:val="center"/>
+          </w:tcPr>
+          <w:p>
+            <w:pPr>
+              <w:jc w:val="center"/>
+              <w:cnfStyle w:val="000000100000" w:firstRow="0" w:lastRow="0" w:firstColumn="0" w:lastColumn="0" w:oddVBand="0" w:evenVBand="0" w:oddHBand="1" w:evenHBand="0" w:firstRowFirstColumn="0" w:firstRowLastColumn="0" w:lastRowFirstColumn="0" w:lastRowLastColumn="0"/>
+            </w:pPr>
+            <w:r>
+              <w:t>fp32</w:t>
+            </w:r>
+          </w:p>
+        </w:tc>
+        <w:tc>
+          <w:tcPr>
+            <w:tcW w:w="850" w:type="dxa"/>
+            <w:vAlign w:val="center"/>
+          </w:tcPr>
+          <w:p>
+            <w:pPr>
+              <w:jc w:val="center"/>
+              <w:cnfStyle w:val="000000100000" w:firstRow="0" w:lastRow="0" w:firstColumn="0" w:lastColumn="0" w:oddVBand="0" w:evenVBand="0" w:oddHBand="1" w:evenHBand="0" w:firstRowFirstColumn="0" w:firstRowLastColumn="0" w:lastRowFirstColumn="0" w:lastRowLastColumn="0"/>
+            </w:pPr>
+          </w:p>
+        </w:tc>
+        <w:tc>
+          <w:tcPr>
+            <w:tcW w:w="3532" w:type="dxa"/>
+            <w:vAlign w:val="center"/>
+          </w:tcPr>
+          <w:p>
+            <w:pPr>
+              <w:cnfStyle w:val="000000100000" w:firstRow="0" w:lastRow="0" w:firstColumn="0" w:lastColumn="0" w:oddVBand="0" w:evenVBand="0" w:oddHBand="1" w:evenHBand="0" w:firstRowFirstColumn="0" w:firstRowLastColumn="0" w:lastRowFirstColumn="0" w:lastRowLastColumn="0"/>
+              <w:rPr>
+                <w:rFonts w:hint="eastAsia"/>
+              </w:rPr>
+            </w:pPr>
+            <w:r>
+              <w:rPr>
+                <w:rFonts w:hint="eastAsia"/>
+              </w:rPr>
+              <w:t>位置I</w:t>
+            </w:r>
+          </w:p>
+        </w:tc>
+      </w:tr>
+      <w:tr>
+        <w:tc>
+          <w:tcPr>
+            <w:cnfStyle w:val="001000000000" w:firstRow="0" w:lastRow="0" w:firstColumn="1" w:lastColumn="0" w:oddVBand="0" w:evenVBand="0" w:oddHBand="0" w:evenHBand="0" w:firstRowFirstColumn="0" w:firstRowLastColumn="0" w:lastRowFirstColumn="0" w:lastRowLastColumn="0"/>
+            <w:tcW w:w="850" w:type="dxa"/>
+            <w:vAlign w:val="center"/>
+          </w:tcPr>
+          <w:p>
+            <w:pPr>
+              <w:jc w:val="center"/>
+            </w:pPr>
+            <w:r>
+              <w:rPr>
+                <w:rFonts w:hint="eastAsia"/>
+              </w:rPr>
+              <w:t>5</w:t>
+            </w:r>
+            <w:r>
+              <w:t>4</w:t>
+            </w:r>
+          </w:p>
+        </w:tc>
+        <w:tc>
+          <w:tcPr>
+            <w:tcW w:w="2268" w:type="dxa"/>
+            <w:vAlign w:val="center"/>
+          </w:tcPr>
+          <w:p>
+            <w:pPr>
+              <w:jc w:val="center"/>
+              <w:cnfStyle w:val="000000000000" w:firstRow="0" w:lastRow="0" w:firstColumn="0" w:lastColumn="0" w:oddVBand="0" w:evenVBand="0" w:oddHBand="0" w:evenHBand="0" w:firstRowFirstColumn="0" w:firstRowLastColumn="0" w:lastRowFirstColumn="0" w:lastRowLastColumn="0"/>
+              <w:rPr>
+                <w:b/>
+                <w:bCs/>
+              </w:rPr>
+            </w:pPr>
+            <w:r>
+              <w:rPr>
+                <w:b/>
+                <w:bCs/>
+              </w:rPr>
+              <w:t>P</w:t>
+            </w:r>
+            <w:r>
+              <w:rPr>
+                <w:rFonts w:hint="eastAsia"/>
+                <w:b/>
+                <w:bCs/>
+              </w:rPr>
+              <w:t>o</w:t>
+            </w:r>
+            <w:r>
+              <w:rPr>
+                <w:b/>
+                <w:bCs/>
+              </w:rPr>
+              <w:t>sition</w:t>
+            </w:r>
+            <w:r>
+              <w:rPr>
+                <w:b/>
+                <w:bCs/>
+              </w:rPr>
+              <w:t>D</w:t>
+            </w:r>
+            <w:r>
+              <w:rPr>
+                <w:b/>
+                <w:bCs/>
+              </w:rPr>
+              <w:t>2</w:t>
+            </w:r>
+          </w:p>
+        </w:tc>
+        <w:tc>
+          <w:tcPr>
+            <w:tcW w:w="794" w:type="dxa"/>
+            <w:vAlign w:val="center"/>
+          </w:tcPr>
+          <w:p>
+            <w:pPr>
+              <w:jc w:val="center"/>
+              <w:cnfStyle w:val="000000000000" w:firstRow="0" w:lastRow="0" w:firstColumn="0" w:lastColumn="0" w:oddVBand="0" w:evenVBand="0" w:oddHBand="0" w:evenHBand="0" w:firstRowFirstColumn="0" w:firstRowLastColumn="0" w:lastRowFirstColumn="0" w:lastRowLastColumn="0"/>
+            </w:pPr>
+            <w:r>
+              <w:t>fp32</w:t>
+            </w:r>
+          </w:p>
+        </w:tc>
+        <w:tc>
+          <w:tcPr>
+            <w:tcW w:w="850" w:type="dxa"/>
+            <w:vAlign w:val="center"/>
+          </w:tcPr>
+          <w:p>
+            <w:pPr>
+              <w:jc w:val="center"/>
+              <w:cnfStyle w:val="000000000000" w:firstRow="0" w:lastRow="0" w:firstColumn="0" w:lastColumn="0" w:oddVBand="0" w:evenVBand="0" w:oddHBand="0" w:evenHBand="0" w:firstRowFirstColumn="0" w:firstRowLastColumn="0" w:lastRowFirstColumn="0" w:lastRowLastColumn="0"/>
+            </w:pPr>
+          </w:p>
+        </w:tc>
+        <w:tc>
+          <w:tcPr>
+            <w:tcW w:w="3532" w:type="dxa"/>
+            <w:vAlign w:val="center"/>
+          </w:tcPr>
+          <w:p>
+            <w:pPr>
+              <w:cnfStyle w:val="000000000000" w:firstRow="0" w:lastRow="0" w:firstColumn="0" w:lastColumn="0" w:oddVBand="0" w:evenVBand="0" w:oddHBand="0" w:evenHBand="0" w:firstRowFirstColumn="0" w:firstRowLastColumn="0" w:lastRowFirstColumn="0" w:lastRowLastColumn="0"/>
+              <w:rPr>
+                <w:rFonts w:hint="eastAsia"/>
+              </w:rPr>
             </w:pPr>
             <w:r>
               <w:rPr>
@@ -6030,6 +6405,7 @@
     </w:p>
     <w:p>
       <w:r>
+        <w:lastRenderedPageBreak/>
         <w:t xml:space="preserve">    &lt;waypoint latitude="0" longitude="0" tolerance="3"/&gt;</w:t>
       </w:r>
     </w:p>
@@ -6048,7 +6424,6 @@
         <w:rPr>
           <w:rFonts w:hint="eastAsia"/>
         </w:rPr>
-        <w:lastRenderedPageBreak/>
         <w:t>路点</w:t>
       </w:r>
     </w:p>
@@ -7612,9 +7987,6 @@
           <w:p>
             <w:pPr>
               <w:cnfStyle w:val="000000000000" w:firstRow="0" w:lastRow="0" w:firstColumn="0" w:lastColumn="0" w:oddVBand="0" w:evenVBand="0" w:oddHBand="0" w:evenHBand="0" w:firstRowFirstColumn="0" w:firstRowLastColumn="0" w:lastRowFirstColumn="0" w:lastRowLastColumn="0"/>
-              <w:rPr>
-                <w:rFonts w:hint="eastAsia"/>
-              </w:rPr>
             </w:pPr>
             <w:r>
               <w:t>100</w:t>
@@ -10494,9 +10866,6 @@
           <w:p>
             <w:pPr>
               <w:cnfStyle w:val="000000000000" w:firstRow="0" w:lastRow="0" w:firstColumn="0" w:lastColumn="0" w:oddVBand="0" w:evenVBand="0" w:oddHBand="0" w:evenHBand="0" w:firstRowFirstColumn="0" w:firstRowLastColumn="0" w:lastRowFirstColumn="0" w:lastRowLastColumn="0"/>
-              <w:rPr>
-                <w:rFonts w:hint="eastAsia"/>
-              </w:rPr>
             </w:pPr>
             <w:r>
               <w:rPr>
@@ -10829,12 +11198,24 @@
           <w:p>
             <w:pPr>
               <w:cnfStyle w:val="000000000000" w:firstRow="0" w:lastRow="0" w:firstColumn="0" w:lastColumn="0" w:oddVBand="0" w:evenVBand="0" w:oddHBand="0" w:evenHBand="0" w:firstRowFirstColumn="0" w:firstRowLastColumn="0" w:lastRowFirstColumn="0" w:lastRowLastColumn="0"/>
+              <w:rPr>
+                <w:rFonts w:hint="eastAsia"/>
+              </w:rPr>
             </w:pPr>
             <w:r>
               <w:t>4</w:t>
             </w:r>
             <w:r>
               <w:t>6</w:t>
+            </w:r>
+            <w:r>
+              <w:rPr>
+                <w:rFonts w:hint="eastAsia"/>
+              </w:rPr>
+              <w:t>-&gt;</w:t>
+            </w:r>
+            <w:r>
+              <w:t>58</w:t>
             </w:r>
           </w:p>
         </w:tc>
@@ -12003,6 +12384,378 @@
           <w:p>
             <w:pPr>
               <w:cnfStyle w:val="000000100000" w:firstRow="0" w:lastRow="0" w:firstColumn="0" w:lastColumn="0" w:oddVBand="0" w:evenVBand="0" w:oddHBand="1" w:evenHBand="0" w:firstRowFirstColumn="0" w:firstRowLastColumn="0" w:lastRowFirstColumn="0" w:lastRowLastColumn="0"/>
+            </w:pPr>
+            <w:r>
+              <w:rPr>
+                <w:rFonts w:hint="eastAsia"/>
+              </w:rPr>
+              <w:t>位置D</w:t>
+            </w:r>
+          </w:p>
+        </w:tc>
+      </w:tr>
+      <w:tr>
+        <w:tc>
+          <w:tcPr>
+            <w:cnfStyle w:val="001000000000" w:firstRow="0" w:lastRow="0" w:firstColumn="1" w:lastColumn="0" w:oddVBand="0" w:evenVBand="0" w:oddHBand="0" w:evenHBand="0" w:firstRowFirstColumn="0" w:firstRowLastColumn="0" w:lastRowFirstColumn="0" w:lastRowLastColumn="0"/>
+            <w:tcW w:w="850" w:type="dxa"/>
+            <w:vAlign w:val="center"/>
+          </w:tcPr>
+          <w:p>
+            <w:pPr>
+              <w:jc w:val="center"/>
+            </w:pPr>
+            <w:r>
+              <w:rPr>
+                <w:rFonts w:hint="eastAsia"/>
+              </w:rPr>
+              <w:t>4</w:t>
+            </w:r>
+            <w:r>
+              <w:t>6</w:t>
+            </w:r>
+          </w:p>
+        </w:tc>
+        <w:tc>
+          <w:tcPr>
+            <w:tcW w:w="2268" w:type="dxa"/>
+            <w:vAlign w:val="center"/>
+          </w:tcPr>
+          <w:p>
+            <w:pPr>
+              <w:jc w:val="center"/>
+              <w:cnfStyle w:val="000000000000" w:firstRow="0" w:lastRow="0" w:firstColumn="0" w:lastColumn="0" w:oddVBand="0" w:evenVBand="0" w:oddHBand="0" w:evenHBand="0" w:firstRowFirstColumn="0" w:firstRowLastColumn="0" w:lastRowFirstColumn="0" w:lastRowLastColumn="0"/>
+              <w:rPr>
+                <w:b/>
+                <w:bCs/>
+              </w:rPr>
+            </w:pPr>
+            <w:r>
+              <w:rPr>
+                <w:b/>
+                <w:bCs/>
+              </w:rPr>
+              <w:t>P</w:t>
+            </w:r>
+            <w:r>
+              <w:rPr>
+                <w:rFonts w:hint="eastAsia"/>
+                <w:b/>
+                <w:bCs/>
+              </w:rPr>
+              <w:t>o</w:t>
+            </w:r>
+            <w:r>
+              <w:rPr>
+                <w:b/>
+                <w:bCs/>
+              </w:rPr>
+              <w:t>sition</w:t>
+            </w:r>
+            <w:r>
+              <w:rPr>
+                <w:b/>
+                <w:bCs/>
+              </w:rPr>
+              <w:t>P</w:t>
+            </w:r>
+            <w:r>
+              <w:rPr>
+                <w:b/>
+                <w:bCs/>
+              </w:rPr>
+              <w:t>2</w:t>
+            </w:r>
+          </w:p>
+        </w:tc>
+        <w:tc>
+          <w:tcPr>
+            <w:tcW w:w="794" w:type="dxa"/>
+            <w:vAlign w:val="center"/>
+          </w:tcPr>
+          <w:p>
+            <w:pPr>
+              <w:jc w:val="center"/>
+              <w:cnfStyle w:val="000000000000" w:firstRow="0" w:lastRow="0" w:firstColumn="0" w:lastColumn="0" w:oddVBand="0" w:evenVBand="0" w:oddHBand="0" w:evenHBand="0" w:firstRowFirstColumn="0" w:firstRowLastColumn="0" w:lastRowFirstColumn="0" w:lastRowLastColumn="0"/>
+            </w:pPr>
+            <w:r>
+              <w:t>fp32</w:t>
+            </w:r>
+          </w:p>
+        </w:tc>
+        <w:tc>
+          <w:tcPr>
+            <w:tcW w:w="850" w:type="dxa"/>
+            <w:vAlign w:val="center"/>
+          </w:tcPr>
+          <w:p>
+            <w:pPr>
+              <w:jc w:val="center"/>
+              <w:cnfStyle w:val="000000000000" w:firstRow="0" w:lastRow="0" w:firstColumn="0" w:lastColumn="0" w:oddVBand="0" w:evenVBand="0" w:oddHBand="0" w:evenHBand="0" w:firstRowFirstColumn="0" w:firstRowLastColumn="0" w:lastRowFirstColumn="0" w:lastRowLastColumn="0"/>
+            </w:pPr>
+          </w:p>
+        </w:tc>
+        <w:tc>
+          <w:tcPr>
+            <w:tcW w:w="3532" w:type="dxa"/>
+            <w:vAlign w:val="center"/>
+          </w:tcPr>
+          <w:p>
+            <w:pPr>
+              <w:cnfStyle w:val="000000000000" w:firstRow="0" w:lastRow="0" w:firstColumn="0" w:lastColumn="0" w:oddVBand="0" w:evenVBand="0" w:oddHBand="0" w:evenHBand="0" w:firstRowFirstColumn="0" w:firstRowLastColumn="0" w:lastRowFirstColumn="0" w:lastRowLastColumn="0"/>
+              <w:rPr>
+                <w:rFonts w:hint="eastAsia"/>
+              </w:rPr>
+            </w:pPr>
+            <w:r>
+              <w:rPr>
+                <w:rFonts w:hint="eastAsia"/>
+              </w:rPr>
+              <w:t>位置</w:t>
+            </w:r>
+            <w:r>
+              <w:t>P</w:t>
+            </w:r>
+          </w:p>
+        </w:tc>
+      </w:tr>
+      <w:tr>
+        <w:trPr>
+          <w:cnfStyle w:val="000000100000" w:firstRow="0" w:lastRow="0" w:firstColumn="0" w:lastColumn="0" w:oddVBand="0" w:evenVBand="0" w:oddHBand="1" w:evenHBand="0" w:firstRowFirstColumn="0" w:firstRowLastColumn="0" w:lastRowFirstColumn="0" w:lastRowLastColumn="0"/>
+        </w:trPr>
+        <w:tc>
+          <w:tcPr>
+            <w:cnfStyle w:val="001000000000" w:firstRow="0" w:lastRow="0" w:firstColumn="1" w:lastColumn="0" w:oddVBand="0" w:evenVBand="0" w:oddHBand="0" w:evenHBand="0" w:firstRowFirstColumn="0" w:firstRowLastColumn="0" w:lastRowFirstColumn="0" w:lastRowLastColumn="0"/>
+            <w:tcW w:w="850" w:type="dxa"/>
+            <w:vAlign w:val="center"/>
+          </w:tcPr>
+          <w:p>
+            <w:pPr>
+              <w:jc w:val="center"/>
+            </w:pPr>
+            <w:r>
+              <w:rPr>
+                <w:rFonts w:hint="eastAsia"/>
+              </w:rPr>
+              <w:t>5</w:t>
+            </w:r>
+            <w:r>
+              <w:t>0</w:t>
+            </w:r>
+          </w:p>
+        </w:tc>
+        <w:tc>
+          <w:tcPr>
+            <w:tcW w:w="2268" w:type="dxa"/>
+            <w:vAlign w:val="center"/>
+          </w:tcPr>
+          <w:p>
+            <w:pPr>
+              <w:jc w:val="center"/>
+              <w:cnfStyle w:val="000000100000" w:firstRow="0" w:lastRow="0" w:firstColumn="0" w:lastColumn="0" w:oddVBand="0" w:evenVBand="0" w:oddHBand="1" w:evenHBand="0" w:firstRowFirstColumn="0" w:firstRowLastColumn="0" w:lastRowFirstColumn="0" w:lastRowLastColumn="0"/>
+              <w:rPr>
+                <w:b/>
+                <w:bCs/>
+              </w:rPr>
+            </w:pPr>
+            <w:r>
+              <w:rPr>
+                <w:b/>
+                <w:bCs/>
+              </w:rPr>
+              <w:t>P</w:t>
+            </w:r>
+            <w:r>
+              <w:rPr>
+                <w:rFonts w:hint="eastAsia"/>
+                <w:b/>
+                <w:bCs/>
+              </w:rPr>
+              <w:t>o</w:t>
+            </w:r>
+            <w:r>
+              <w:rPr>
+                <w:b/>
+                <w:bCs/>
+              </w:rPr>
+              <w:t>sition</w:t>
+            </w:r>
+            <w:r>
+              <w:rPr>
+                <w:b/>
+                <w:bCs/>
+              </w:rPr>
+              <w:t>I</w:t>
+            </w:r>
+            <w:r>
+              <w:rPr>
+                <w:b/>
+                <w:bCs/>
+              </w:rPr>
+              <w:t>2</w:t>
+            </w:r>
+          </w:p>
+        </w:tc>
+        <w:tc>
+          <w:tcPr>
+            <w:tcW w:w="794" w:type="dxa"/>
+            <w:vAlign w:val="center"/>
+          </w:tcPr>
+          <w:p>
+            <w:pPr>
+              <w:jc w:val="center"/>
+              <w:cnfStyle w:val="000000100000" w:firstRow="0" w:lastRow="0" w:firstColumn="0" w:lastColumn="0" w:oddVBand="0" w:evenVBand="0" w:oddHBand="1" w:evenHBand="0" w:firstRowFirstColumn="0" w:firstRowLastColumn="0" w:lastRowFirstColumn="0" w:lastRowLastColumn="0"/>
+            </w:pPr>
+            <w:r>
+              <w:t>fp32</w:t>
+            </w:r>
+          </w:p>
+        </w:tc>
+        <w:tc>
+          <w:tcPr>
+            <w:tcW w:w="850" w:type="dxa"/>
+            <w:vAlign w:val="center"/>
+          </w:tcPr>
+          <w:p>
+            <w:pPr>
+              <w:jc w:val="center"/>
+              <w:cnfStyle w:val="000000100000" w:firstRow="0" w:lastRow="0" w:firstColumn="0" w:lastColumn="0" w:oddVBand="0" w:evenVBand="0" w:oddHBand="1" w:evenHBand="0" w:firstRowFirstColumn="0" w:firstRowLastColumn="0" w:lastRowFirstColumn="0" w:lastRowLastColumn="0"/>
+            </w:pPr>
+          </w:p>
+        </w:tc>
+        <w:tc>
+          <w:tcPr>
+            <w:tcW w:w="3532" w:type="dxa"/>
+            <w:vAlign w:val="center"/>
+          </w:tcPr>
+          <w:p>
+            <w:pPr>
+              <w:cnfStyle w:val="000000100000" w:firstRow="0" w:lastRow="0" w:firstColumn="0" w:lastColumn="0" w:oddVBand="0" w:evenVBand="0" w:oddHBand="1" w:evenHBand="0" w:firstRowFirstColumn="0" w:firstRowLastColumn="0" w:lastRowFirstColumn="0" w:lastRowLastColumn="0"/>
+              <w:rPr>
+                <w:rFonts w:hint="eastAsia"/>
+              </w:rPr>
+            </w:pPr>
+            <w:r>
+              <w:rPr>
+                <w:rFonts w:hint="eastAsia"/>
+              </w:rPr>
+              <w:t>位置I</w:t>
+            </w:r>
+          </w:p>
+        </w:tc>
+      </w:tr>
+      <w:tr>
+        <w:tc>
+          <w:tcPr>
+            <w:cnfStyle w:val="001000000000" w:firstRow="0" w:lastRow="0" w:firstColumn="1" w:lastColumn="0" w:oddVBand="0" w:evenVBand="0" w:oddHBand="0" w:evenHBand="0" w:firstRowFirstColumn="0" w:firstRowLastColumn="0" w:lastRowFirstColumn="0" w:lastRowLastColumn="0"/>
+            <w:tcW w:w="850" w:type="dxa"/>
+            <w:vAlign w:val="center"/>
+          </w:tcPr>
+          <w:p>
+            <w:pPr>
+              <w:jc w:val="center"/>
+            </w:pPr>
+            <w:r>
+              <w:rPr>
+                <w:rFonts w:hint="eastAsia"/>
+              </w:rPr>
+              <w:t>5</w:t>
+            </w:r>
+            <w:r>
+              <w:t>4</w:t>
+            </w:r>
+          </w:p>
+        </w:tc>
+        <w:tc>
+          <w:tcPr>
+            <w:tcW w:w="2268" w:type="dxa"/>
+            <w:vAlign w:val="center"/>
+          </w:tcPr>
+          <w:p>
+            <w:pPr>
+              <w:jc w:val="center"/>
+              <w:cnfStyle w:val="000000000000" w:firstRow="0" w:lastRow="0" w:firstColumn="0" w:lastColumn="0" w:oddVBand="0" w:evenVBand="0" w:oddHBand="0" w:evenHBand="0" w:firstRowFirstColumn="0" w:firstRowLastColumn="0" w:lastRowFirstColumn="0" w:lastRowLastColumn="0"/>
+              <w:rPr>
+                <w:b/>
+                <w:bCs/>
+              </w:rPr>
+            </w:pPr>
+            <w:r>
+              <w:rPr>
+                <w:b/>
+                <w:bCs/>
+              </w:rPr>
+              <w:t>P</w:t>
+            </w:r>
+            <w:r>
+              <w:rPr>
+                <w:rFonts w:hint="eastAsia"/>
+                <w:b/>
+                <w:bCs/>
+              </w:rPr>
+              <w:t>o</w:t>
+            </w:r>
+            <w:r>
+              <w:rPr>
+                <w:b/>
+                <w:bCs/>
+              </w:rPr>
+              <w:t>sition</w:t>
+            </w:r>
+            <w:r>
+              <w:rPr>
+                <w:b/>
+                <w:bCs/>
+              </w:rPr>
+              <w:t>D</w:t>
+            </w:r>
+            <w:r>
+              <w:rPr>
+                <w:b/>
+                <w:bCs/>
+              </w:rPr>
+              <w:t>2</w:t>
+            </w:r>
+          </w:p>
+        </w:tc>
+        <w:tc>
+          <w:tcPr>
+            <w:tcW w:w="794" w:type="dxa"/>
+            <w:vAlign w:val="center"/>
+          </w:tcPr>
+          <w:p>
+            <w:pPr>
+              <w:jc w:val="center"/>
+              <w:cnfStyle w:val="000000000000" w:firstRow="0" w:lastRow="0" w:firstColumn="0" w:lastColumn="0" w:oddVBand="0" w:evenVBand="0" w:oddHBand="0" w:evenHBand="0" w:firstRowFirstColumn="0" w:firstRowLastColumn="0" w:lastRowFirstColumn="0" w:lastRowLastColumn="0"/>
+            </w:pPr>
+            <w:r>
+              <w:t>fp32</w:t>
+            </w:r>
+          </w:p>
+        </w:tc>
+        <w:tc>
+          <w:tcPr>
+            <w:tcW w:w="850" w:type="dxa"/>
+            <w:vAlign w:val="center"/>
+          </w:tcPr>
+          <w:p>
+            <w:pPr>
+              <w:jc w:val="center"/>
+              <w:cnfStyle w:val="000000000000" w:firstRow="0" w:lastRow="0" w:firstColumn="0" w:lastColumn="0" w:oddVBand="0" w:evenVBand="0" w:oddHBand="0" w:evenHBand="0" w:firstRowFirstColumn="0" w:firstRowLastColumn="0" w:lastRowFirstColumn="0" w:lastRowLastColumn="0"/>
+            </w:pPr>
+          </w:p>
+        </w:tc>
+        <w:tc>
+          <w:tcPr>
+            <w:tcW w:w="3532" w:type="dxa"/>
+            <w:vAlign w:val="center"/>
+          </w:tcPr>
+          <w:p>
+            <w:pPr>
+              <w:cnfStyle w:val="000000000000" w:firstRow="0" w:lastRow="0" w:firstColumn="0" w:lastColumn="0" w:oddVBand="0" w:evenVBand="0" w:oddHBand="0" w:evenHBand="0" w:firstRowFirstColumn="0" w:firstRowLastColumn="0" w:lastRowFirstColumn="0" w:lastRowLastColumn="0"/>
+              <w:rPr>
+                <w:rFonts w:hint="eastAsia"/>
+              </w:rPr>
             </w:pPr>
             <w:r>
               <w:rPr>
@@ -13413,6 +14166,7 @@
               <w:rPr>
                 <w:rFonts w:hint="eastAsia"/>
               </w:rPr>
+              <w:lastRenderedPageBreak/>
               <w:t>bi</w:t>
             </w:r>
             <w:r>
@@ -13491,7 +14245,6 @@
               <w:rPr>
                 <w:rFonts w:hint="eastAsia"/>
               </w:rPr>
-              <w:lastRenderedPageBreak/>
               <w:t>bit</w:t>
             </w:r>
             <w:r>
@@ -18308,7 +19061,7 @@
 </file>
 
 <file path=word/endnotes.xml><?xml version="1.0" encoding="utf-8"?>
-<w:endnotes xmlns:wpc="http://schemas.microsoft.com/office/word/2010/wordprocessingCanvas" xmlns:cx="http://schemas.microsoft.com/office/drawing/2014/chartex" xmlns:cx1="http://schemas.microsoft.com/office/drawing/2015/9/8/chartex" xmlns:cx2="http://schemas.microsoft.com/office/drawing/2015/10/21/chartex" xmlns:cx3="http://schemas.microsoft.com/office/drawing/2016/5/9/chartex" xmlns:cx4="http://schemas.microsoft.com/office/drawing/2016/5/10/chartex" xmlns:cx5="http://schemas.microsoft.com/office/drawing/2016/5/11/chartex" xmlns:cx6="http://schemas.microsoft.com/office/drawing/2016/5/12/chartex" xmlns:cx7="http://schemas.microsoft.com/office/drawing/2016/5/13/chartex" xmlns:cx8="http://schemas.microsoft.com/office/drawing/2016/5/14/chartex" xmlns:mc="http://schemas.openxmlformats.org/markup-compatibility/2006" xmlns:aink="http://schemas.microsoft.com/office/drawing/2016/ink" xmlns:am3d="http://schemas.microsoft.com/office/drawing/2017/model3d" xmlns:o="urn:schemas-microsoft-com:office:office" xmlns:oel="http://schemas.microsoft.com/office/2019/extlst" xmlns:r="http://schemas.openxmlformats.org/officeDocument/2006/relationships" xmlns:m="http://schemas.openxmlformats.org/officeDocument/2006/math" xmlns:v="urn:schemas-microsoft-com:vml" xmlns:wp14="http://schemas.microsoft.com/office/word/2010/wordprocessingDrawing" xmlns:wp="http://schemas.openxmlformats.org/drawingml/2006/wordprocessingDrawing" xmlns:w10="urn:schemas-microsoft-com:office:word" xmlns:w="http://schemas.openxmlformats.org/wordprocessingml/2006/main" xmlns:w14="http://schemas.microsoft.com/office/word/2010/wordml" xmlns:w15="http://schemas.microsoft.com/office/word/2012/wordml" xmlns:w16cex="http://schemas.microsoft.com/office/word/2018/wordml/cex" xmlns:w16cid="http://schemas.microsoft.com/office/word/2016/wordml/cid" xmlns:w16="http://schemas.microsoft.com/office/word/2018/wordml" xmlns:w16sdtdh="http://schemas.microsoft.com/office/word/2020/wordml/sdtdatahash" xmlns:w16se="http://schemas.microsoft.com/office/word/2015/wordml/symex" xmlns:wpg="http://schemas.microsoft.com/office/word/2010/wordprocessingGroup" xmlns:wpi="http://schemas.microsoft.com/office/word/2010/wordprocessingInk" xmlns:wne="http://schemas.microsoft.com/office/word/2006/wordml" xmlns:wps="http://schemas.microsoft.com/office/word/2010/wordprocessingShape" mc:Ignorable="w14 w15 w16se w16cid w16 w16cex w16sdtdh wp14">
+<w:endnotes xmlns:wpc="http://schemas.microsoft.com/office/word/2010/wordprocessingCanvas" xmlns:cx="http://schemas.microsoft.com/office/drawing/2014/chartex" xmlns:cx1="http://schemas.microsoft.com/office/drawing/2015/9/8/chartex" xmlns:cx2="http://schemas.microsoft.com/office/drawing/2015/10/21/chartex" xmlns:cx3="http://schemas.microsoft.com/office/drawing/2016/5/9/chartex" xmlns:cx4="http://schemas.microsoft.com/office/drawing/2016/5/10/chartex" xmlns:cx5="http://schemas.microsoft.com/office/drawing/2016/5/11/chartex" xmlns:cx6="http://schemas.microsoft.com/office/drawing/2016/5/12/chartex" xmlns:cx7="http://schemas.microsoft.com/office/drawing/2016/5/13/chartex" xmlns:cx8="http://schemas.microsoft.com/office/drawing/2016/5/14/chartex" xmlns:mc="http://schemas.openxmlformats.org/markup-compatibility/2006" xmlns:aink="http://schemas.microsoft.com/office/drawing/2016/ink" xmlns:am3d="http://schemas.microsoft.com/office/drawing/2017/model3d" xmlns:o="urn:schemas-microsoft-com:office:office" xmlns:r="http://schemas.openxmlformats.org/officeDocument/2006/relationships" xmlns:m="http://schemas.openxmlformats.org/officeDocument/2006/math" xmlns:v="urn:schemas-microsoft-com:vml" xmlns:wp14="http://schemas.microsoft.com/office/word/2010/wordprocessingDrawing" xmlns:wp="http://schemas.openxmlformats.org/drawingml/2006/wordprocessingDrawing" xmlns:w10="urn:schemas-microsoft-com:office:word" xmlns:w="http://schemas.openxmlformats.org/wordprocessingml/2006/main" xmlns:w14="http://schemas.microsoft.com/office/word/2010/wordml" xmlns:w15="http://schemas.microsoft.com/office/word/2012/wordml" xmlns:w16cex="http://schemas.microsoft.com/office/word/2018/wordml/cex" xmlns:w16cid="http://schemas.microsoft.com/office/word/2016/wordml/cid" xmlns:w16="http://schemas.microsoft.com/office/word/2018/wordml" xmlns:w16sdtdh="http://schemas.microsoft.com/office/word/2020/wordml/sdtdatahash" xmlns:w16se="http://schemas.microsoft.com/office/word/2015/wordml/symex" xmlns:wpg="http://schemas.microsoft.com/office/word/2010/wordprocessingGroup" xmlns:wpi="http://schemas.microsoft.com/office/word/2010/wordprocessingInk" xmlns:wne="http://schemas.microsoft.com/office/word/2006/wordml" xmlns:wps="http://schemas.microsoft.com/office/word/2010/wordprocessingShape" mc:Ignorable="w14 w15 w16se w16cid w16 w16cex w16sdtdh wp14">
   <w:endnote w:type="separator" w:id="-1">
     <w:p>
       <w:r>
@@ -18327,7 +19080,7 @@
 </file>
 
 <file path=word/footer1.xml><?xml version="1.0" encoding="utf-8"?>
-<w:ftr xmlns:wpc="http://schemas.microsoft.com/office/word/2010/wordprocessingCanvas" xmlns:cx="http://schemas.microsoft.com/office/drawing/2014/chartex" xmlns:cx1="http://schemas.microsoft.com/office/drawing/2015/9/8/chartex" xmlns:cx2="http://schemas.microsoft.com/office/drawing/2015/10/21/chartex" xmlns:cx3="http://schemas.microsoft.com/office/drawing/2016/5/9/chartex" xmlns:cx4="http://schemas.microsoft.com/office/drawing/2016/5/10/chartex" xmlns:cx5="http://schemas.microsoft.com/office/drawing/2016/5/11/chartex" xmlns:cx6="http://schemas.microsoft.com/office/drawing/2016/5/12/chartex" xmlns:cx7="http://schemas.microsoft.com/office/drawing/2016/5/13/chartex" xmlns:cx8="http://schemas.microsoft.com/office/drawing/2016/5/14/chartex" xmlns:mc="http://schemas.openxmlformats.org/markup-compatibility/2006" xmlns:aink="http://schemas.microsoft.com/office/drawing/2016/ink" xmlns:am3d="http://schemas.microsoft.com/office/drawing/2017/model3d" xmlns:o="urn:schemas-microsoft-com:office:office" xmlns:oel="http://schemas.microsoft.com/office/2019/extlst" xmlns:r="http://schemas.openxmlformats.org/officeDocument/2006/relationships" xmlns:m="http://schemas.openxmlformats.org/officeDocument/2006/math" xmlns:v="urn:schemas-microsoft-com:vml" xmlns:wp14="http://schemas.microsoft.com/office/word/2010/wordprocessingDrawing" xmlns:wp="http://schemas.openxmlformats.org/drawingml/2006/wordprocessingDrawing" xmlns:w10="urn:schemas-microsoft-com:office:word" xmlns:w="http://schemas.openxmlformats.org/wordprocessingml/2006/main" xmlns:w14="http://schemas.microsoft.com/office/word/2010/wordml" xmlns:w15="http://schemas.microsoft.com/office/word/2012/wordml" xmlns:w16cex="http://schemas.microsoft.com/office/word/2018/wordml/cex" xmlns:w16cid="http://schemas.microsoft.com/office/word/2016/wordml/cid" xmlns:w16="http://schemas.microsoft.com/office/word/2018/wordml" xmlns:w16sdtdh="http://schemas.microsoft.com/office/word/2020/wordml/sdtdatahash" xmlns:w16se="http://schemas.microsoft.com/office/word/2015/wordml/symex" xmlns:wpg="http://schemas.microsoft.com/office/word/2010/wordprocessingGroup" xmlns:wpi="http://schemas.microsoft.com/office/word/2010/wordprocessingInk" xmlns:wne="http://schemas.microsoft.com/office/word/2006/wordml" xmlns:wps="http://schemas.microsoft.com/office/word/2010/wordprocessingShape" mc:Ignorable="w14 w15 w16se w16cid w16 w16cex w16sdtdh wp14">
+<w:ftr xmlns:wpc="http://schemas.microsoft.com/office/word/2010/wordprocessingCanvas" xmlns:cx="http://schemas.microsoft.com/office/drawing/2014/chartex" xmlns:cx1="http://schemas.microsoft.com/office/drawing/2015/9/8/chartex" xmlns:cx2="http://schemas.microsoft.com/office/drawing/2015/10/21/chartex" xmlns:cx3="http://schemas.microsoft.com/office/drawing/2016/5/9/chartex" xmlns:cx4="http://schemas.microsoft.com/office/drawing/2016/5/10/chartex" xmlns:cx5="http://schemas.microsoft.com/office/drawing/2016/5/11/chartex" xmlns:cx6="http://schemas.microsoft.com/office/drawing/2016/5/12/chartex" xmlns:cx7="http://schemas.microsoft.com/office/drawing/2016/5/13/chartex" xmlns:cx8="http://schemas.microsoft.com/office/drawing/2016/5/14/chartex" xmlns:mc="http://schemas.openxmlformats.org/markup-compatibility/2006" xmlns:aink="http://schemas.microsoft.com/office/drawing/2016/ink" xmlns:am3d="http://schemas.microsoft.com/office/drawing/2017/model3d" xmlns:o="urn:schemas-microsoft-com:office:office" xmlns:r="http://schemas.openxmlformats.org/officeDocument/2006/relationships" xmlns:m="http://schemas.openxmlformats.org/officeDocument/2006/math" xmlns:v="urn:schemas-microsoft-com:vml" xmlns:wp14="http://schemas.microsoft.com/office/word/2010/wordprocessingDrawing" xmlns:wp="http://schemas.openxmlformats.org/drawingml/2006/wordprocessingDrawing" xmlns:w10="urn:schemas-microsoft-com:office:word" xmlns:w="http://schemas.openxmlformats.org/wordprocessingml/2006/main" xmlns:w14="http://schemas.microsoft.com/office/word/2010/wordml" xmlns:w15="http://schemas.microsoft.com/office/word/2012/wordml" xmlns:w16cex="http://schemas.microsoft.com/office/word/2018/wordml/cex" xmlns:w16cid="http://schemas.microsoft.com/office/word/2016/wordml/cid" xmlns:w16="http://schemas.microsoft.com/office/word/2018/wordml" xmlns:w16sdtdh="http://schemas.microsoft.com/office/word/2020/wordml/sdtdatahash" xmlns:w16se="http://schemas.microsoft.com/office/word/2015/wordml/symex" xmlns:wpg="http://schemas.microsoft.com/office/word/2010/wordprocessingGroup" xmlns:wpi="http://schemas.microsoft.com/office/word/2010/wordprocessingInk" xmlns:wne="http://schemas.microsoft.com/office/word/2006/wordml" xmlns:wps="http://schemas.microsoft.com/office/word/2010/wordprocessingShape" mc:Ignorable="w14 w15 w16se w16cid w16 w16cex w16sdtdh wp14">
   <w:sdt>
     <w:sdtPr>
       <w:id w:val="-100347787"/>
@@ -18375,7 +19128,7 @@
 </file>
 
 <file path=word/footnotes.xml><?xml version="1.0" encoding="utf-8"?>
-<w:footnotes xmlns:wpc="http://schemas.microsoft.com/office/word/2010/wordprocessingCanvas" xmlns:cx="http://schemas.microsoft.com/office/drawing/2014/chartex" xmlns:cx1="http://schemas.microsoft.com/office/drawing/2015/9/8/chartex" xmlns:cx2="http://schemas.microsoft.com/office/drawing/2015/10/21/chartex" xmlns:cx3="http://schemas.microsoft.com/office/drawing/2016/5/9/chartex" xmlns:cx4="http://schemas.microsoft.com/office/drawing/2016/5/10/chartex" xmlns:cx5="http://schemas.microsoft.com/office/drawing/2016/5/11/chartex" xmlns:cx6="http://schemas.microsoft.com/office/drawing/2016/5/12/chartex" xmlns:cx7="http://schemas.microsoft.com/office/drawing/2016/5/13/chartex" xmlns:cx8="http://schemas.microsoft.com/office/drawing/2016/5/14/chartex" xmlns:mc="http://schemas.openxmlformats.org/markup-compatibility/2006" xmlns:aink="http://schemas.microsoft.com/office/drawing/2016/ink" xmlns:am3d="http://schemas.microsoft.com/office/drawing/2017/model3d" xmlns:o="urn:schemas-microsoft-com:office:office" xmlns:oel="http://schemas.microsoft.com/office/2019/extlst" xmlns:r="http://schemas.openxmlformats.org/officeDocument/2006/relationships" xmlns:m="http://schemas.openxmlformats.org/officeDocument/2006/math" xmlns:v="urn:schemas-microsoft-com:vml" xmlns:wp14="http://schemas.microsoft.com/office/word/2010/wordprocessingDrawing" xmlns:wp="http://schemas.openxmlformats.org/drawingml/2006/wordprocessingDrawing" xmlns:w10="urn:schemas-microsoft-com:office:word" xmlns:w="http://schemas.openxmlformats.org/wordprocessingml/2006/main" xmlns:w14="http://schemas.microsoft.com/office/word/2010/wordml" xmlns:w15="http://schemas.microsoft.com/office/word/2012/wordml" xmlns:w16cex="http://schemas.microsoft.com/office/word/2018/wordml/cex" xmlns:w16cid="http://schemas.microsoft.com/office/word/2016/wordml/cid" xmlns:w16="http://schemas.microsoft.com/office/word/2018/wordml" xmlns:w16sdtdh="http://schemas.microsoft.com/office/word/2020/wordml/sdtdatahash" xmlns:w16se="http://schemas.microsoft.com/office/word/2015/wordml/symex" xmlns:wpg="http://schemas.microsoft.com/office/word/2010/wordprocessingGroup" xmlns:wpi="http://schemas.microsoft.com/office/word/2010/wordprocessingInk" xmlns:wne="http://schemas.microsoft.com/office/word/2006/wordml" xmlns:wps="http://schemas.microsoft.com/office/word/2010/wordprocessingShape" mc:Ignorable="w14 w15 w16se w16cid w16 w16cex w16sdtdh wp14">
+<w:footnotes xmlns:wpc="http://schemas.microsoft.com/office/word/2010/wordprocessingCanvas" xmlns:cx="http://schemas.microsoft.com/office/drawing/2014/chartex" xmlns:cx1="http://schemas.microsoft.com/office/drawing/2015/9/8/chartex" xmlns:cx2="http://schemas.microsoft.com/office/drawing/2015/10/21/chartex" xmlns:cx3="http://schemas.microsoft.com/office/drawing/2016/5/9/chartex" xmlns:cx4="http://schemas.microsoft.com/office/drawing/2016/5/10/chartex" xmlns:cx5="http://schemas.microsoft.com/office/drawing/2016/5/11/chartex" xmlns:cx6="http://schemas.microsoft.com/office/drawing/2016/5/12/chartex" xmlns:cx7="http://schemas.microsoft.com/office/drawing/2016/5/13/chartex" xmlns:cx8="http://schemas.microsoft.com/office/drawing/2016/5/14/chartex" xmlns:mc="http://schemas.openxmlformats.org/markup-compatibility/2006" xmlns:aink="http://schemas.microsoft.com/office/drawing/2016/ink" xmlns:am3d="http://schemas.microsoft.com/office/drawing/2017/model3d" xmlns:o="urn:schemas-microsoft-com:office:office" xmlns:r="http://schemas.openxmlformats.org/officeDocument/2006/relationships" xmlns:m="http://schemas.openxmlformats.org/officeDocument/2006/math" xmlns:v="urn:schemas-microsoft-com:vml" xmlns:wp14="http://schemas.microsoft.com/office/word/2010/wordprocessingDrawing" xmlns:wp="http://schemas.openxmlformats.org/drawingml/2006/wordprocessingDrawing" xmlns:w10="urn:schemas-microsoft-com:office:word" xmlns:w="http://schemas.openxmlformats.org/wordprocessingml/2006/main" xmlns:w14="http://schemas.microsoft.com/office/word/2010/wordml" xmlns:w15="http://schemas.microsoft.com/office/word/2012/wordml" xmlns:w16cex="http://schemas.microsoft.com/office/word/2018/wordml/cex" xmlns:w16cid="http://schemas.microsoft.com/office/word/2016/wordml/cid" xmlns:w16="http://schemas.microsoft.com/office/word/2018/wordml" xmlns:w16sdtdh="http://schemas.microsoft.com/office/word/2020/wordml/sdtdatahash" xmlns:w16se="http://schemas.microsoft.com/office/word/2015/wordml/symex" xmlns:wpg="http://schemas.microsoft.com/office/word/2010/wordprocessingGroup" xmlns:wpi="http://schemas.microsoft.com/office/word/2010/wordprocessingInk" xmlns:wne="http://schemas.microsoft.com/office/word/2006/wordml" xmlns:wps="http://schemas.microsoft.com/office/word/2010/wordprocessingShape" mc:Ignorable="w14 w15 w16se w16cid w16 w16cex w16sdtdh wp14">
   <w:footnote w:type="separator" w:id="-1">
     <w:p>
       <w:r>
@@ -18394,7 +19147,7 @@
 </file>
 
 <file path=word/header1.xml><?xml version="1.0" encoding="utf-8"?>
-<w:hdr xmlns:wpc="http://schemas.microsoft.com/office/word/2010/wordprocessingCanvas" xmlns:cx="http://schemas.microsoft.com/office/drawing/2014/chartex" xmlns:cx1="http://schemas.microsoft.com/office/drawing/2015/9/8/chartex" xmlns:cx2="http://schemas.microsoft.com/office/drawing/2015/10/21/chartex" xmlns:cx3="http://schemas.microsoft.com/office/drawing/2016/5/9/chartex" xmlns:cx4="http://schemas.microsoft.com/office/drawing/2016/5/10/chartex" xmlns:cx5="http://schemas.microsoft.com/office/drawing/2016/5/11/chartex" xmlns:cx6="http://schemas.microsoft.com/office/drawing/2016/5/12/chartex" xmlns:cx7="http://schemas.microsoft.com/office/drawing/2016/5/13/chartex" xmlns:cx8="http://schemas.microsoft.com/office/drawing/2016/5/14/chartex" xmlns:mc="http://schemas.openxmlformats.org/markup-compatibility/2006" xmlns:aink="http://schemas.microsoft.com/office/drawing/2016/ink" xmlns:am3d="http://schemas.microsoft.com/office/drawing/2017/model3d" xmlns:o="urn:schemas-microsoft-com:office:office" xmlns:oel="http://schemas.microsoft.com/office/2019/extlst" xmlns:r="http://schemas.openxmlformats.org/officeDocument/2006/relationships" xmlns:m="http://schemas.openxmlformats.org/officeDocument/2006/math" xmlns:v="urn:schemas-microsoft-com:vml" xmlns:wp14="http://schemas.microsoft.com/office/word/2010/wordprocessingDrawing" xmlns:wp="http://schemas.openxmlformats.org/drawingml/2006/wordprocessingDrawing" xmlns:w10="urn:schemas-microsoft-com:office:word" xmlns:w="http://schemas.openxmlformats.org/wordprocessingml/2006/main" xmlns:w14="http://schemas.microsoft.com/office/word/2010/wordml" xmlns:w15="http://schemas.microsoft.com/office/word/2012/wordml" xmlns:w16cex="http://schemas.microsoft.com/office/word/2018/wordml/cex" xmlns:w16cid="http://schemas.microsoft.com/office/word/2016/wordml/cid" xmlns:w16="http://schemas.microsoft.com/office/word/2018/wordml" xmlns:w16sdtdh="http://schemas.microsoft.com/office/word/2020/wordml/sdtdatahash" xmlns:w16se="http://schemas.microsoft.com/office/word/2015/wordml/symex" xmlns:wpg="http://schemas.microsoft.com/office/word/2010/wordprocessingGroup" xmlns:wpi="http://schemas.microsoft.com/office/word/2010/wordprocessingInk" xmlns:wne="http://schemas.microsoft.com/office/word/2006/wordml" xmlns:wps="http://schemas.microsoft.com/office/word/2010/wordprocessingShape" mc:Ignorable="w14 w15 w16se w16cid w16 w16cex w16sdtdh wp14">
+<w:hdr xmlns:wpc="http://schemas.microsoft.com/office/word/2010/wordprocessingCanvas" xmlns:cx="http://schemas.microsoft.com/office/drawing/2014/chartex" xmlns:cx1="http://schemas.microsoft.com/office/drawing/2015/9/8/chartex" xmlns:cx2="http://schemas.microsoft.com/office/drawing/2015/10/21/chartex" xmlns:cx3="http://schemas.microsoft.com/office/drawing/2016/5/9/chartex" xmlns:cx4="http://schemas.microsoft.com/office/drawing/2016/5/10/chartex" xmlns:cx5="http://schemas.microsoft.com/office/drawing/2016/5/11/chartex" xmlns:cx6="http://schemas.microsoft.com/office/drawing/2016/5/12/chartex" xmlns:cx7="http://schemas.microsoft.com/office/drawing/2016/5/13/chartex" xmlns:cx8="http://schemas.microsoft.com/office/drawing/2016/5/14/chartex" xmlns:mc="http://schemas.openxmlformats.org/markup-compatibility/2006" xmlns:aink="http://schemas.microsoft.com/office/drawing/2016/ink" xmlns:am3d="http://schemas.microsoft.com/office/drawing/2017/model3d" xmlns:o="urn:schemas-microsoft-com:office:office" xmlns:r="http://schemas.openxmlformats.org/officeDocument/2006/relationships" xmlns:m="http://schemas.openxmlformats.org/officeDocument/2006/math" xmlns:v="urn:schemas-microsoft-com:vml" xmlns:wp14="http://schemas.microsoft.com/office/word/2010/wordprocessingDrawing" xmlns:wp="http://schemas.openxmlformats.org/drawingml/2006/wordprocessingDrawing" xmlns:w10="urn:schemas-microsoft-com:office:word" xmlns:w="http://schemas.openxmlformats.org/wordprocessingml/2006/main" xmlns:w14="http://schemas.microsoft.com/office/word/2010/wordml" xmlns:w15="http://schemas.microsoft.com/office/word/2012/wordml" xmlns:w16cex="http://schemas.microsoft.com/office/word/2018/wordml/cex" xmlns:w16cid="http://schemas.microsoft.com/office/word/2016/wordml/cid" xmlns:w16="http://schemas.microsoft.com/office/word/2018/wordml" xmlns:w16sdtdh="http://schemas.microsoft.com/office/word/2020/wordml/sdtdatahash" xmlns:w16se="http://schemas.microsoft.com/office/word/2015/wordml/symex" xmlns:wpg="http://schemas.microsoft.com/office/word/2010/wordprocessingGroup" xmlns:wpi="http://schemas.microsoft.com/office/word/2010/wordprocessingInk" xmlns:wne="http://schemas.microsoft.com/office/word/2006/wordml" xmlns:wps="http://schemas.microsoft.com/office/word/2010/wordprocessingShape" mc:Ignorable="w14 w15 w16se w16cid w16 w16cex w16sdtdh wp14">
   <w:p>
     <w:pPr>
       <w:pStyle w:val="a4"/>
@@ -18410,7 +19163,7 @@
 </file>
 
 <file path=word/header2.xml><?xml version="1.0" encoding="utf-8"?>
-<w:hdr xmlns:wpc="http://schemas.microsoft.com/office/word/2010/wordprocessingCanvas" xmlns:cx="http://schemas.microsoft.com/office/drawing/2014/chartex" xmlns:cx1="http://schemas.microsoft.com/office/drawing/2015/9/8/chartex" xmlns:cx2="http://schemas.microsoft.com/office/drawing/2015/10/21/chartex" xmlns:cx3="http://schemas.microsoft.com/office/drawing/2016/5/9/chartex" xmlns:cx4="http://schemas.microsoft.com/office/drawing/2016/5/10/chartex" xmlns:cx5="http://schemas.microsoft.com/office/drawing/2016/5/11/chartex" xmlns:cx6="http://schemas.microsoft.com/office/drawing/2016/5/12/chartex" xmlns:cx7="http://schemas.microsoft.com/office/drawing/2016/5/13/chartex" xmlns:cx8="http://schemas.microsoft.com/office/drawing/2016/5/14/chartex" xmlns:mc="http://schemas.openxmlformats.org/markup-compatibility/2006" xmlns:aink="http://schemas.microsoft.com/office/drawing/2016/ink" xmlns:am3d="http://schemas.microsoft.com/office/drawing/2017/model3d" xmlns:o="urn:schemas-microsoft-com:office:office" xmlns:oel="http://schemas.microsoft.com/office/2019/extlst" xmlns:r="http://schemas.openxmlformats.org/officeDocument/2006/relationships" xmlns:m="http://schemas.openxmlformats.org/officeDocument/2006/math" xmlns:v="urn:schemas-microsoft-com:vml" xmlns:wp14="http://schemas.microsoft.com/office/word/2010/wordprocessingDrawing" xmlns:wp="http://schemas.openxmlformats.org/drawingml/2006/wordprocessingDrawing" xmlns:w10="urn:schemas-microsoft-com:office:word" xmlns:w="http://schemas.openxmlformats.org/wordprocessingml/2006/main" xmlns:w14="http://schemas.microsoft.com/office/word/2010/wordml" xmlns:w15="http://schemas.microsoft.com/office/word/2012/wordml" xmlns:w16cex="http://schemas.microsoft.com/office/word/2018/wordml/cex" xmlns:w16cid="http://schemas.microsoft.com/office/word/2016/wordml/cid" xmlns:w16="http://schemas.microsoft.com/office/word/2018/wordml" xmlns:w16sdtdh="http://schemas.microsoft.com/office/word/2020/wordml/sdtdatahash" xmlns:w16se="http://schemas.microsoft.com/office/word/2015/wordml/symex" xmlns:wpg="http://schemas.microsoft.com/office/word/2010/wordprocessingGroup" xmlns:wpi="http://schemas.microsoft.com/office/word/2010/wordprocessingInk" xmlns:wne="http://schemas.microsoft.com/office/word/2006/wordml" xmlns:wps="http://schemas.microsoft.com/office/word/2010/wordprocessingShape" mc:Ignorable="w14 w15 w16se w16cid w16 w16cex w16sdtdh wp14">
+<w:hdr xmlns:wpc="http://schemas.microsoft.com/office/word/2010/wordprocessingCanvas" xmlns:cx="http://schemas.microsoft.com/office/drawing/2014/chartex" xmlns:cx1="http://schemas.microsoft.com/office/drawing/2015/9/8/chartex" xmlns:cx2="http://schemas.microsoft.com/office/drawing/2015/10/21/chartex" xmlns:cx3="http://schemas.microsoft.com/office/drawing/2016/5/9/chartex" xmlns:cx4="http://schemas.microsoft.com/office/drawing/2016/5/10/chartex" xmlns:cx5="http://schemas.microsoft.com/office/drawing/2016/5/11/chartex" xmlns:cx6="http://schemas.microsoft.com/office/drawing/2016/5/12/chartex" xmlns:cx7="http://schemas.microsoft.com/office/drawing/2016/5/13/chartex" xmlns:cx8="http://schemas.microsoft.com/office/drawing/2016/5/14/chartex" xmlns:mc="http://schemas.openxmlformats.org/markup-compatibility/2006" xmlns:aink="http://schemas.microsoft.com/office/drawing/2016/ink" xmlns:am3d="http://schemas.microsoft.com/office/drawing/2017/model3d" xmlns:o="urn:schemas-microsoft-com:office:office" xmlns:r="http://schemas.openxmlformats.org/officeDocument/2006/relationships" xmlns:m="http://schemas.openxmlformats.org/officeDocument/2006/math" xmlns:v="urn:schemas-microsoft-com:vml" xmlns:wp14="http://schemas.microsoft.com/office/word/2010/wordprocessingDrawing" xmlns:wp="http://schemas.openxmlformats.org/drawingml/2006/wordprocessingDrawing" xmlns:w10="urn:schemas-microsoft-com:office:word" xmlns:w="http://schemas.openxmlformats.org/wordprocessingml/2006/main" xmlns:w14="http://schemas.microsoft.com/office/word/2010/wordml" xmlns:w15="http://schemas.microsoft.com/office/word/2012/wordml" xmlns:w16cex="http://schemas.microsoft.com/office/word/2018/wordml/cex" xmlns:w16cid="http://schemas.microsoft.com/office/word/2016/wordml/cid" xmlns:w16="http://schemas.microsoft.com/office/word/2018/wordml" xmlns:w16sdtdh="http://schemas.microsoft.com/office/word/2020/wordml/sdtdatahash" xmlns:w16se="http://schemas.microsoft.com/office/word/2015/wordml/symex" xmlns:wpg="http://schemas.microsoft.com/office/word/2010/wordprocessingGroup" xmlns:wpi="http://schemas.microsoft.com/office/word/2010/wordprocessingInk" xmlns:wne="http://schemas.microsoft.com/office/word/2006/wordml" xmlns:wps="http://schemas.microsoft.com/office/word/2010/wordprocessingShape" mc:Ignorable="w14 w15 w16se w16cid w16 w16cex w16sdtdh wp14">
   <w:p>
     <w:pPr>
       <w:pStyle w:val="a4"/>
@@ -18426,7 +19179,7 @@
 </file>
 
 <file path=word/numbering.xml><?xml version="1.0" encoding="utf-8"?>
-<w:numbering xmlns:wpc="http://schemas.microsoft.com/office/word/2010/wordprocessingCanvas" xmlns:cx="http://schemas.microsoft.com/office/drawing/2014/chartex" xmlns:cx1="http://schemas.microsoft.com/office/drawing/2015/9/8/chartex" xmlns:cx2="http://schemas.microsoft.com/office/drawing/2015/10/21/chartex" xmlns:cx3="http://schemas.microsoft.com/office/drawing/2016/5/9/chartex" xmlns:cx4="http://schemas.microsoft.com/office/drawing/2016/5/10/chartex" xmlns:cx5="http://schemas.microsoft.com/office/drawing/2016/5/11/chartex" xmlns:cx6="http://schemas.microsoft.com/office/drawing/2016/5/12/chartex" xmlns:cx7="http://schemas.microsoft.com/office/drawing/2016/5/13/chartex" xmlns:cx8="http://schemas.microsoft.com/office/drawing/2016/5/14/chartex" xmlns:mc="http://schemas.openxmlformats.org/markup-compatibility/2006" xmlns:aink="http://schemas.microsoft.com/office/drawing/2016/ink" xmlns:am3d="http://schemas.microsoft.com/office/drawing/2017/model3d" xmlns:o="urn:schemas-microsoft-com:office:office" xmlns:oel="http://schemas.microsoft.com/office/2019/extlst" xmlns:r="http://schemas.openxmlformats.org/officeDocument/2006/relationships" xmlns:m="http://schemas.openxmlformats.org/officeDocument/2006/math" xmlns:v="urn:schemas-microsoft-com:vml" xmlns:wp14="http://schemas.microsoft.com/office/word/2010/wordprocessingDrawing" xmlns:wp="http://schemas.openxmlformats.org/drawingml/2006/wordprocessingDrawing" xmlns:w10="urn:schemas-microsoft-com:office:word" xmlns:w="http://schemas.openxmlformats.org/wordprocessingml/2006/main" xmlns:w14="http://schemas.microsoft.com/office/word/2010/wordml" xmlns:w15="http://schemas.microsoft.com/office/word/2012/wordml" xmlns:w16cex="http://schemas.microsoft.com/office/word/2018/wordml/cex" xmlns:w16cid="http://schemas.microsoft.com/office/word/2016/wordml/cid" xmlns:w16="http://schemas.microsoft.com/office/word/2018/wordml" xmlns:w16sdtdh="http://schemas.microsoft.com/office/word/2020/wordml/sdtdatahash" xmlns:w16se="http://schemas.microsoft.com/office/word/2015/wordml/symex" xmlns:wpg="http://schemas.microsoft.com/office/word/2010/wordprocessingGroup" xmlns:wpi="http://schemas.microsoft.com/office/word/2010/wordprocessingInk" xmlns:wne="http://schemas.microsoft.com/office/word/2006/wordml" xmlns:wps="http://schemas.microsoft.com/office/word/2010/wordprocessingShape" mc:Ignorable="w14 w15 w16se w16cid w16 w16cex w16sdtdh wp14">
+<w:numbering xmlns:wpc="http://schemas.microsoft.com/office/word/2010/wordprocessingCanvas" xmlns:cx="http://schemas.microsoft.com/office/drawing/2014/chartex" xmlns:cx1="http://schemas.microsoft.com/office/drawing/2015/9/8/chartex" xmlns:cx2="http://schemas.microsoft.com/office/drawing/2015/10/21/chartex" xmlns:cx3="http://schemas.microsoft.com/office/drawing/2016/5/9/chartex" xmlns:cx4="http://schemas.microsoft.com/office/drawing/2016/5/10/chartex" xmlns:cx5="http://schemas.microsoft.com/office/drawing/2016/5/11/chartex" xmlns:cx6="http://schemas.microsoft.com/office/drawing/2016/5/12/chartex" xmlns:cx7="http://schemas.microsoft.com/office/drawing/2016/5/13/chartex" xmlns:cx8="http://schemas.microsoft.com/office/drawing/2016/5/14/chartex" xmlns:mc="http://schemas.openxmlformats.org/markup-compatibility/2006" xmlns:aink="http://schemas.microsoft.com/office/drawing/2016/ink" xmlns:am3d="http://schemas.microsoft.com/office/drawing/2017/model3d" xmlns:o="urn:schemas-microsoft-com:office:office" xmlns:r="http://schemas.openxmlformats.org/officeDocument/2006/relationships" xmlns:m="http://schemas.openxmlformats.org/officeDocument/2006/math" xmlns:v="urn:schemas-microsoft-com:vml" xmlns:wp14="http://schemas.microsoft.com/office/word/2010/wordprocessingDrawing" xmlns:wp="http://schemas.openxmlformats.org/drawingml/2006/wordprocessingDrawing" xmlns:w10="urn:schemas-microsoft-com:office:word" xmlns:w="http://schemas.openxmlformats.org/wordprocessingml/2006/main" xmlns:w14="http://schemas.microsoft.com/office/word/2010/wordml" xmlns:w15="http://schemas.microsoft.com/office/word/2012/wordml" xmlns:w16cex="http://schemas.microsoft.com/office/word/2018/wordml/cex" xmlns:w16cid="http://schemas.microsoft.com/office/word/2016/wordml/cid" xmlns:w16="http://schemas.microsoft.com/office/word/2018/wordml" xmlns:w16sdtdh="http://schemas.microsoft.com/office/word/2020/wordml/sdtdatahash" xmlns:w16se="http://schemas.microsoft.com/office/word/2015/wordml/symex" xmlns:wpg="http://schemas.microsoft.com/office/word/2010/wordprocessingGroup" xmlns:wpi="http://schemas.microsoft.com/office/word/2010/wordprocessingInk" xmlns:wne="http://schemas.microsoft.com/office/word/2006/wordml" xmlns:wps="http://schemas.microsoft.com/office/word/2010/wordprocessingShape" mc:Ignorable="w14 w15 w16se w16cid w16 w16cex w16sdtdh wp14">
   <w:abstractNum w:abstractNumId="0" w15:restartNumberingAfterBreak="0">
     <w:nsid w:val="2E6760F2"/>
     <w:multiLevelType w:val="hybridMultilevel"/>
@@ -18516,7 +19269,7 @@
       </w:pPr>
     </w:lvl>
   </w:abstractNum>
-  <w:num w:numId="1" w16cid:durableId="1418139245">
+  <w:num w:numId="1">
     <w:abstractNumId w:val="0"/>
   </w:num>
 </w:numbering>

</xml_diff>